<commit_message>
zip projekt og mere rapport
</commit_message>
<xml_diff>
--- a/Zip-project/zip.docx
+++ b/Zip-project/zip.docx
@@ -580,7 +580,37 @@
         <w:rPr>
           <w:lang w:val="en-US"/>
         </w:rPr>
-        <w:t>the string “thresholding_is_thrilling” ( _ indicates a space) were to be compressed using LZ77 it would do as:</w:t>
+        <w:t>the string “</w:t>
+      </w:r>
+      <w:proofErr w:type="spellStart"/>
+      <w:r>
+        <w:rPr>
+          <w:lang w:val="en-US"/>
+        </w:rPr>
+        <w:t>thresholding_is_thrilling</w:t>
+      </w:r>
+      <w:bookmarkStart w:id="0" w:name="_GoBack"/>
+      <w:bookmarkEnd w:id="0"/>
+      <w:proofErr w:type="spellEnd"/>
+      <w:r>
+        <w:rPr>
+          <w:lang w:val="en-US"/>
+        </w:rPr>
+        <w:t xml:space="preserve">” </w:t>
+      </w:r>
+      <w:proofErr w:type="gramStart"/>
+      <w:r>
+        <w:rPr>
+          <w:lang w:val="en-US"/>
+        </w:rPr>
+        <w:t>( _</w:t>
+      </w:r>
+      <w:proofErr w:type="gramEnd"/>
+      <w:r>
+        <w:rPr>
+          <w:lang w:val="en-US"/>
+        </w:rPr>
+        <w:t xml:space="preserve"> indicates a space) were to be compressed using LZ77 it would do as:</w:t>
       </w:r>
     </w:p>
     <w:p>
@@ -3478,7 +3508,25 @@
           <w:color w:val="000000"/>
           <w:lang w:val="en-US" w:eastAsia="da-DK"/>
         </w:rPr>
-        <w:t>An important thing to notice is that in the first many iterations the token (0,0,”..”) is saved which does not provide very good compression, but</w:t>
+        <w:t>An important thing to notice is that in the first many iterations the token (0</w:t>
+      </w:r>
+      <w:proofErr w:type="gramStart"/>
+      <w:r>
+        <w:rPr>
+          <w:rFonts w:ascii="Calibri" w:eastAsia="Times New Roman" w:hAnsi="Calibri" w:cs="Calibri"/>
+          <w:color w:val="000000"/>
+          <w:lang w:val="en-US" w:eastAsia="da-DK"/>
+        </w:rPr>
+        <w:t>,0</w:t>
+      </w:r>
+      <w:proofErr w:type="gramEnd"/>
+      <w:r>
+        <w:rPr>
+          <w:rFonts w:ascii="Calibri" w:eastAsia="Times New Roman" w:hAnsi="Calibri" w:cs="Calibri"/>
+          <w:color w:val="000000"/>
+          <w:lang w:val="en-US" w:eastAsia="da-DK"/>
+        </w:rPr>
+        <w:t>,”..”) is saved which does not provide very good compression, but</w:t>
       </w:r>
       <w:r>
         <w:rPr>
@@ -3744,7 +3792,7 @@
       <w:r>
         <w:rPr>
           <w:noProof/>
-          <w:lang w:val="en-US"/>
+          <w:lang w:eastAsia="da-DK"/>
         </w:rPr>
         <w:drawing>
           <wp:anchor distT="0" distB="0" distL="114300" distR="114300" simplePos="0" relativeHeight="251658240" behindDoc="0" locked="0" layoutInCell="1" allowOverlap="1" wp14:anchorId="16BBB224" wp14:editId="39ADC6C0">
@@ -3934,7 +3982,7 @@
         <w:rPr>
           <w:noProof/>
           <w:sz w:val="24"/>
-          <w:lang w:val="en-US"/>
+          <w:lang w:eastAsia="da-DK"/>
         </w:rPr>
         <w:drawing>
           <wp:inline distT="0" distB="0" distL="0" distR="0" wp14:anchorId="5AAE8C04" wp14:editId="753E4E3D">
@@ -4027,7 +4075,7 @@
         <w:rPr>
           <w:noProof/>
           <w:sz w:val="24"/>
-          <w:lang w:val="en-US"/>
+          <w:lang w:eastAsia="da-DK"/>
         </w:rPr>
         <w:drawing>
           <wp:anchor distT="0" distB="0" distL="114300" distR="114300" simplePos="0" relativeHeight="251659264" behindDoc="0" locked="0" layoutInCell="1" allowOverlap="1" wp14:anchorId="3C6938B1" wp14:editId="2BB0B8E4">
@@ -4097,7 +4145,7 @@
           <w:b/>
           <w:noProof/>
           <w:sz w:val="24"/>
-          <w:lang w:val="en-US"/>
+          <w:lang w:eastAsia="da-DK"/>
         </w:rPr>
         <w:drawing>
           <wp:anchor distT="0" distB="0" distL="114300" distR="114300" simplePos="0" relativeHeight="251660288" behindDoc="0" locked="0" layoutInCell="1" allowOverlap="1" wp14:anchorId="14AA8188" wp14:editId="6C3806C9">
@@ -4229,31 +4277,106 @@
     <w:p>
       <w:pPr>
         <w:rPr>
+          <w:lang w:val="en-US"/>
+        </w:rPr>
+      </w:pPr>
+    </w:p>
+    <w:p>
+      <w:pPr>
+        <w:jc w:val="center"/>
+        <w:rPr>
+          <w:lang w:val="en-US"/>
+        </w:rPr>
+      </w:pPr>
+      <w:r>
+        <w:rPr>
+          <w:noProof/>
+          <w:lang w:eastAsia="da-DK"/>
+        </w:rPr>
+        <w:drawing>
+          <wp:inline distT="0" distB="0" distL="0" distR="0">
+            <wp:extent cx="4800600" cy="3709670"/>
+            <wp:effectExtent l="0" t="0" r="0" b="5080"/>
+            <wp:docPr id="6" name="Picture 6"/>
+            <wp:cNvGraphicFramePr>
+              <a:graphicFrameLocks xmlns:a="http://schemas.openxmlformats.org/drawingml/2006/main" noChangeAspect="1"/>
+            </wp:cNvGraphicFramePr>
+            <a:graphic xmlns:a="http://schemas.openxmlformats.org/drawingml/2006/main">
+              <a:graphicData uri="http://schemas.openxmlformats.org/drawingml/2006/picture">
+                <pic:pic xmlns:pic="http://schemas.openxmlformats.org/drawingml/2006/picture">
+                  <pic:nvPicPr>
+                    <pic:cNvPr id="0" name="Picture 1"/>
+                    <pic:cNvPicPr>
+                      <a:picLocks noChangeAspect="1" noChangeArrowheads="1"/>
+                    </pic:cNvPicPr>
+                  </pic:nvPicPr>
+                  <pic:blipFill>
+                    <a:blip r:embed="rId12">
+                      <a:extLst>
+                        <a:ext uri="{28A0092B-C50C-407E-A947-70E740481C1C}">
+                          <a14:useLocalDpi xmlns:a14="http://schemas.microsoft.com/office/drawing/2010/main" val="0"/>
+                        </a:ext>
+                      </a:extLst>
+                    </a:blip>
+                    <a:srcRect/>
+                    <a:stretch>
+                      <a:fillRect/>
+                    </a:stretch>
+                  </pic:blipFill>
+                  <pic:spPr bwMode="auto">
+                    <a:xfrm>
+                      <a:off x="0" y="0"/>
+                      <a:ext cx="4800600" cy="3709670"/>
+                    </a:xfrm>
+                    <a:prstGeom prst="rect">
+                      <a:avLst/>
+                    </a:prstGeom>
+                    <a:noFill/>
+                    <a:ln>
+                      <a:noFill/>
+                    </a:ln>
+                  </pic:spPr>
+                </pic:pic>
+              </a:graphicData>
+            </a:graphic>
+          </wp:inline>
+        </w:drawing>
+      </w:r>
+    </w:p>
+    <w:p>
+      <w:pPr>
+        <w:rPr>
+          <w:lang w:val="en-US"/>
+        </w:rPr>
+      </w:pPr>
+      <w:r>
+        <w:rPr>
+          <w:lang w:val="en-US"/>
+        </w:rPr>
+        <w:lastRenderedPageBreak/>
+        <w:t>The above histogram shows the frequency of the different compositions of the encoded string. Normally this would be done on raw data (bytes), but this was done with the encoded LZW string directly.</w:t>
+      </w:r>
+    </w:p>
+    <w:p>
+      <w:pPr>
+        <w:spacing w:after="0"/>
+        <w:rPr>
           <w:sz w:val="32"/>
           <w:lang w:val="en-US"/>
         </w:rPr>
       </w:pPr>
-    </w:p>
-    <w:p>
-      <w:pPr>
-        <w:spacing w:after="0"/>
+      <w:r>
         <w:rPr>
           <w:sz w:val="32"/>
           <w:lang w:val="en-US"/>
         </w:rPr>
-      </w:pPr>
+        <w:t>Implementation</w:t>
+      </w:r>
       <w:r>
         <w:rPr>
           <w:sz w:val="32"/>
           <w:lang w:val="en-US"/>
         </w:rPr>
-        <w:t>Implementation</w:t>
-      </w:r>
-      <w:r>
-        <w:rPr>
-          <w:sz w:val="32"/>
-          <w:lang w:val="en-US"/>
-        </w:rPr>
         <w:t>:</w:t>
       </w:r>
     </w:p>
@@ -4306,12 +4429,16 @@
           <w:lang w:val="en-US"/>
         </w:rPr>
       </w:pPr>
+      <w:proofErr w:type="spellStart"/>
+      <w:proofErr w:type="gramStart"/>
       <w:r>
         <w:rPr>
           <w:lang w:val="en-US"/>
         </w:rPr>
         <w:t>create_dictionary.m</w:t>
       </w:r>
+      <w:proofErr w:type="spellEnd"/>
+      <w:proofErr w:type="gramEnd"/>
       <w:r>
         <w:rPr>
           <w:lang w:val="en-US"/>
@@ -4324,8 +4451,17 @@
           <w:lang w:val="en-US"/>
         </w:rPr>
         <w:br/>
+      </w:r>
+      <w:proofErr w:type="spellStart"/>
+      <w:proofErr w:type="gramStart"/>
+      <w:r>
+        <w:rPr>
+          <w:lang w:val="en-US"/>
+        </w:rPr>
         <w:t>decode.m</w:t>
       </w:r>
+      <w:proofErr w:type="spellEnd"/>
+      <w:proofErr w:type="gramEnd"/>
       <w:r>
         <w:rPr>
           <w:lang w:val="en-US"/>
@@ -4350,8 +4486,17 @@
           <w:lang w:val="en-US"/>
         </w:rPr>
         <w:br/>
+      </w:r>
+      <w:proofErr w:type="spellStart"/>
+      <w:proofErr w:type="gramStart"/>
+      <w:r>
+        <w:rPr>
+          <w:lang w:val="en-US"/>
+        </w:rPr>
         <w:t>decode_string.m</w:t>
       </w:r>
+      <w:proofErr w:type="spellEnd"/>
+      <w:proofErr w:type="gramEnd"/>
       <w:r>
         <w:rPr>
           <w:lang w:val="en-US"/>
@@ -4364,8 +4509,15 @@
           <w:lang w:val="en-US"/>
         </w:rPr>
         <w:br/>
+      </w:r>
+      <w:proofErr w:type="spellStart"/>
+      <w:r>
+        <w:rPr>
+          <w:lang w:val="en-US"/>
+        </w:rPr>
         <w:t>encode.m</w:t>
       </w:r>
+      <w:proofErr w:type="spellEnd"/>
       <w:r>
         <w:rPr>
           <w:lang w:val="en-US"/>
@@ -4384,8 +4536,17 @@
           <w:lang w:val="en-US"/>
         </w:rPr>
         <w:br/>
+      </w:r>
+      <w:proofErr w:type="spellStart"/>
+      <w:proofErr w:type="gramStart"/>
+      <w:r>
+        <w:rPr>
+          <w:lang w:val="en-US"/>
+        </w:rPr>
         <w:t>encode_string.m</w:t>
       </w:r>
+      <w:proofErr w:type="spellEnd"/>
+      <w:proofErr w:type="gramEnd"/>
       <w:r>
         <w:rPr>
           <w:lang w:val="en-US"/>
@@ -4398,8 +4559,17 @@
           <w:lang w:val="en-US"/>
         </w:rPr>
         <w:br/>
+      </w:r>
+      <w:proofErr w:type="spellStart"/>
+      <w:proofErr w:type="gramStart"/>
+      <w:r>
+        <w:rPr>
+          <w:lang w:val="en-US"/>
+        </w:rPr>
         <w:t>test.m</w:t>
       </w:r>
+      <w:proofErr w:type="spellEnd"/>
+      <w:proofErr w:type="gramEnd"/>
       <w:r>
         <w:rPr>
           <w:lang w:val="en-US"/>
@@ -4411,15 +4581,30 @@
           <w:lang w:val="en-US"/>
         </w:rPr>
         <w:tab/>
-        <w:t>Test-file with encoding -&gt; decoding. Outputs compression ratio.</w:t>
-      </w:r>
+        <w:t xml:space="preserve">Test-file with encoding -&gt; decoding. </w:t>
+      </w:r>
+      <w:proofErr w:type="gramStart"/>
+      <w:r>
+        <w:rPr>
+          <w:lang w:val="en-US"/>
+        </w:rPr>
+        <w:t>Outputs compression ratio.</w:t>
+      </w:r>
+      <w:proofErr w:type="gramEnd"/>
       <w:r>
         <w:rPr>
           <w:lang w:val="en-US"/>
         </w:rPr>
         <w:br/>
+      </w:r>
+      <w:proofErr w:type="gramStart"/>
+      <w:r>
+        <w:rPr>
+          <w:lang w:val="en-US"/>
+        </w:rPr>
         <w:t>test.txt</w:t>
       </w:r>
+      <w:proofErr w:type="gramEnd"/>
       <w:r>
         <w:rPr>
           <w:lang w:val="en-US"/>
@@ -4450,8 +4635,15 @@
           <w:lang w:val="en-US"/>
         </w:rPr>
         <w:br/>
+      </w:r>
+      <w:proofErr w:type="gramStart"/>
+      <w:r>
+        <w:rPr>
+          <w:lang w:val="en-US"/>
+        </w:rPr>
         <w:t>test2.txt</w:t>
       </w:r>
+      <w:proofErr w:type="gramEnd"/>
       <w:r>
         <w:rPr>
           <w:lang w:val="en-US"/>
@@ -4463,7 +4655,30 @@
           <w:lang w:val="en-US"/>
         </w:rPr>
         <w:tab/>
-        <w:t>Txt-file containing some entire Shakespeare play – is !!!!! KB.</w:t>
+      </w:r>
+      <w:r>
+        <w:rPr>
+          <w:lang w:val="en-US"/>
+        </w:rPr>
+        <w:t>Txt-file containing some text</w:t>
+      </w:r>
+      <w:r>
+        <w:rPr>
+          <w:lang w:val="en-US"/>
+        </w:rPr>
+        <w:t xml:space="preserve"> – is</w:t>
+      </w:r>
+      <w:r>
+        <w:rPr>
+          <w:lang w:val="en-US"/>
+        </w:rPr>
+        <w:t xml:space="preserve"> 18.9</w:t>
+      </w:r>
+      <w:r>
+        <w:rPr>
+          <w:lang w:val="en-US"/>
+        </w:rPr>
+        <w:t>KB.</w:t>
       </w:r>
     </w:p>
     <w:p>
@@ -4502,7 +4717,27 @@
         <w:rPr>
           <w:lang w:val="en-US"/>
         </w:rPr>
-        <w:t>This test only considers compression ratio an important aspect. Speed is obviously not very good, hence the implementation in MATLAB.</w:t>
+        <w:t xml:space="preserve">This test only considers compression ratio an important aspect. Speed is obviously not very good, </w:t>
+      </w:r>
+      <w:r>
+        <w:rPr>
+          <w:lang w:val="en-US"/>
+        </w:rPr>
+        <w:t xml:space="preserve">because of the </w:t>
+      </w:r>
+      <w:proofErr w:type="spellStart"/>
+      <w:r>
+        <w:rPr>
+          <w:lang w:val="en-US"/>
+        </w:rPr>
+        <w:t>the</w:t>
+      </w:r>
+      <w:proofErr w:type="spellEnd"/>
+      <w:r>
+        <w:rPr>
+          <w:lang w:val="en-US"/>
+        </w:rPr>
+        <w:t xml:space="preserve"> implementation in MATLAB, no optimization and no hashing.</w:t>
       </w:r>
     </w:p>
     <w:p>
@@ -4536,14 +4771,40 @@
         <w:rPr>
           <w:lang w:val="en-US"/>
         </w:rPr>
+        <w:t>2.1</w:t>
+      </w:r>
+      <w:r>
+        <w:rPr>
+          <w:lang w:val="en-US"/>
+        </w:rPr>
+        <w:t>.</w:t>
+      </w:r>
+      <w:r>
+        <w:rPr>
+          <w:lang w:val="en-US"/>
+        </w:rPr>
+        <w:t xml:space="preserve"> The compression ratio for Windows Zip (a standard application for many versions of Windows) generates a compression ratio of </w:t>
+      </w:r>
+      <w:proofErr w:type="gramStart"/>
+      <w:r>
+        <w:rPr>
+          <w:lang w:val="en-US"/>
+        </w:rPr>
         <w:t>2.</w:t>
       </w:r>
       <w:r>
         <w:rPr>
           <w:lang w:val="en-US"/>
         </w:rPr>
-        <w:t>42</w:t>
-      </w:r>
+        <w:t>22</w:t>
+      </w:r>
+      <w:r>
+        <w:rPr>
+          <w:lang w:val="en-US"/>
+        </w:rPr>
+        <w:t xml:space="preserve"> .</w:t>
+      </w:r>
+      <w:proofErr w:type="gramEnd"/>
       <w:r>
         <w:rPr>
           <w:lang w:val="en-US"/>
@@ -4554,16 +4815,62 @@
         <w:rPr>
           <w:lang w:val="en-US"/>
         </w:rPr>
-        <w:t>.</w:t>
-      </w:r>
-      <w:r>
-        <w:rPr>
-          <w:lang w:val="en-US"/>
-        </w:rPr>
-        <w:t xml:space="preserve"> The compression ratio for Windows Zip (a standard application for many versions of Windows) generates a compression ratio of 2.1 </w:t>
-      </w:r>
-      <w:bookmarkStart w:id="0" w:name="_GoBack"/>
-      <w:bookmarkEnd w:id="0"/>
+        <w:t xml:space="preserve">This compression ratio </w:t>
+      </w:r>
+      <w:r>
+        <w:rPr>
+          <w:lang w:val="en-US"/>
+        </w:rPr>
+        <w:t xml:space="preserve">is probably smaller and better due to different compression in Windows Zip. This is still a bit </w:t>
+      </w:r>
+      <w:proofErr w:type="gramStart"/>
+      <w:r>
+        <w:rPr>
+          <w:lang w:val="en-US"/>
+        </w:rPr>
+        <w:t xml:space="preserve">odd </w:t>
+      </w:r>
+      <w:r>
+        <w:rPr>
+          <w:lang w:val="en-US"/>
+        </w:rPr>
+        <w:t xml:space="preserve"> since</w:t>
+      </w:r>
+      <w:proofErr w:type="gramEnd"/>
+      <w:r>
+        <w:rPr>
+          <w:lang w:val="en-US"/>
+        </w:rPr>
+        <w:t xml:space="preserve"> this also includes error correction checks, headers and other relevant information.</w:t>
+      </w:r>
+    </w:p>
+    <w:p>
+      <w:pPr>
+        <w:spacing w:after="0"/>
+        <w:rPr>
+          <w:lang w:val="en-US"/>
+        </w:rPr>
+      </w:pPr>
+    </w:p>
+    <w:p>
+      <w:pPr>
+        <w:spacing w:after="0"/>
+        <w:rPr>
+          <w:lang w:val="en-US"/>
+        </w:rPr>
+      </w:pPr>
+      <w:r>
+        <w:rPr>
+          <w:lang w:val="en-US"/>
+        </w:rPr>
+        <w:t xml:space="preserve">For the test2.txt the compression ratio is </w:t>
+      </w:r>
+      <w:r>
+        <w:rPr>
+          <w:lang w:val="en-US"/>
+        </w:rPr>
+        <w:t>2.21</w:t>
+      </w:r>
       <w:r>
         <w:rPr>
           <w:lang w:val="en-US"/>
@@ -4574,74 +4881,23 @@
         <w:rPr>
           <w:lang w:val="en-US"/>
         </w:rPr>
-        <w:t xml:space="preserve">This compression ratio </w:t>
-      </w:r>
-      <w:r>
-        <w:rPr>
-          <w:lang w:val="en-US"/>
-        </w:rPr>
-        <w:t xml:space="preserve">is </w:t>
-      </w:r>
-      <w:r>
-        <w:rPr>
-          <w:lang w:val="en-US"/>
-        </w:rPr>
-        <w:lastRenderedPageBreak/>
-        <w:t>probably smaller due to</w:t>
-      </w:r>
-      <w:r>
-        <w:rPr>
-          <w:lang w:val="en-US"/>
-        </w:rPr>
-        <w:t xml:space="preserve"> Windows Zip since this also includes error correction checks, headers and other relevant information.</w:t>
-      </w:r>
-    </w:p>
-    <w:p>
-      <w:pPr>
-        <w:spacing w:after="0"/>
-        <w:rPr>
-          <w:lang w:val="en-US"/>
-        </w:rPr>
-      </w:pPr>
-    </w:p>
-    <w:p>
-      <w:pPr>
-        <w:spacing w:after="0"/>
-        <w:rPr>
-          <w:lang w:val="en-US"/>
-        </w:rPr>
-      </w:pPr>
-    </w:p>
-    <w:p>
-      <w:pPr>
-        <w:spacing w:after="0"/>
-        <w:rPr>
-          <w:lang w:val="en-US"/>
-        </w:rPr>
-      </w:pPr>
-      <w:r>
-        <w:rPr>
-          <w:lang w:val="en-US"/>
-        </w:rPr>
-        <w:t xml:space="preserve">For the test2.txt the compression ratio is ____. </w:t>
-      </w:r>
-      <w:r>
-        <w:rPr>
-          <w:lang w:val="en-US"/>
-        </w:rPr>
-        <w:t xml:space="preserve"> For the Windows Zip it is _____. BLA BLA</w:t>
-      </w:r>
-    </w:p>
-    <w:p>
-      <w:pPr>
-        <w:spacing w:after="0"/>
-        <w:rPr>
-          <w:lang w:val="en-US"/>
-        </w:rPr>
-      </w:pPr>
+        <w:t xml:space="preserve"> For the Windows Zip it is </w:t>
+      </w:r>
+      <w:r>
+        <w:rPr>
+          <w:lang w:val="en-US"/>
+        </w:rPr>
+        <w:t>2.32.</w:t>
+      </w:r>
+      <w:r>
+        <w:rPr>
+          <w:lang w:val="en-US"/>
+        </w:rPr>
+        <w:t xml:space="preserve"> </w:t>
+      </w:r>
     </w:p>
     <w:sectPr>
-      <w:headerReference w:type="default" r:id="rId12"/>
+      <w:headerReference w:type="default" r:id="rId13"/>
       <w:pgSz w:w="11906" w:h="16838"/>
       <w:pgMar w:top="1701" w:right="1134" w:bottom="1701" w:left="1134" w:header="708" w:footer="708" w:gutter="0"/>
       <w:cols w:space="708"/>
@@ -4713,7 +4969,7 @@
     <w:r>
       <w:rPr>
         <w:noProof/>
-        <w:lang w:val="en-US"/>
+        <w:lang w:eastAsia="da-DK"/>
       </w:rPr>
       <mc:AlternateContent>
         <mc:Choice Requires="wps">
@@ -4782,7 +5038,35 @@
       <w:rPr>
         <w:lang w:val="en-US"/>
       </w:rPr>
-      <w:t>Simon Have &amp; Jesper Bækdahl.</w:t>
+      <w:t xml:space="preserve">Simon Have &amp; </w:t>
+    </w:r>
+    <w:proofErr w:type="spellStart"/>
+    <w:r>
+      <w:rPr>
+        <w:lang w:val="en-US"/>
+      </w:rPr>
+      <w:t>Jesper</w:t>
+    </w:r>
+    <w:proofErr w:type="spellEnd"/>
+    <w:r>
+      <w:rPr>
+        <w:lang w:val="en-US"/>
+      </w:rPr>
+      <w:t xml:space="preserve"> </w:t>
+    </w:r>
+    <w:proofErr w:type="spellStart"/>
+    <w:r>
+      <w:rPr>
+        <w:lang w:val="en-US"/>
+      </w:rPr>
+      <w:t>Bækdahl</w:t>
+    </w:r>
+    <w:proofErr w:type="spellEnd"/>
+    <w:r>
+      <w:rPr>
+        <w:lang w:val="en-US"/>
+      </w:rPr>
+      <w:t>.</w:t>
     </w:r>
     <w:r>
       <w:rPr>

</xml_diff>